<commit_message>
SBD Tarea Modelo de Estrella hecha
</commit_message>
<xml_diff>
--- a/Sistemas de Big Data/Tema 4 Modelos/Tarea Modelo de Estrella/Modelo de Estrella.docx
+++ b/Sistemas de Big Data/Tema 4 Modelos/Tarea Modelo de Estrella/Modelo de Estrella.docx
@@ -17,39 +17,19 @@
         <w:t>Modelo de Estrella</w:t>
       </w:r>
     </w:p>
-    <w:p/>
     <w:p>
       <w:pPr>
-        <w:rPr>
-          <w:sz w:val="28"/>
-          <w:szCs w:val="28"/>
-        </w:rPr>
+        <w:jc w:val="center"/>
       </w:pPr>
       <w:r>
         <w:rPr>
-          <w:sz w:val="28"/>
-          <w:szCs w:val="28"/>
-        </w:rPr>
-        <w:t>1. Crear la tabla de hechos</w:t>
-      </w:r>
-    </w:p>
-    <w:p>
-      <w:pPr>
-        <w:rPr>
-          <w:sz w:val="28"/>
-          <w:szCs w:val="28"/>
-        </w:rPr>
-      </w:pPr>
-      <w:r>
-        <w:rPr>
-          <w:sz w:val="28"/>
-          <w:szCs w:val="28"/>
+          <w:noProof/>
         </w:rPr>
         <w:drawing>
-          <wp:inline distT="0" distB="0" distL="0" distR="0" wp14:anchorId="287C2C4E" wp14:editId="18091F5A">
-            <wp:extent cx="4097714" cy="2537460"/>
-            <wp:effectExtent l="0" t="0" r="0" b="0"/>
-            <wp:docPr id="1286076036" name="Imagen 1"/>
+          <wp:inline distT="0" distB="0" distL="0" distR="0" wp14:anchorId="0430A3E3" wp14:editId="02F513BC">
+            <wp:extent cx="3347500" cy="3925130"/>
+            <wp:effectExtent l="0" t="0" r="5715" b="0"/>
+            <wp:docPr id="846608066" name="Imagen 1"/>
             <wp:cNvGraphicFramePr>
               <a:graphicFrameLocks xmlns:a="http://schemas.openxmlformats.org/drawingml/2006/main" noChangeAspect="1"/>
             </wp:cNvGraphicFramePr>
@@ -57,23 +37,36 @@
               <a:graphicData uri="http://schemas.openxmlformats.org/drawingml/2006/picture">
                 <pic:pic xmlns:pic="http://schemas.openxmlformats.org/drawingml/2006/picture">
                   <pic:nvPicPr>
-                    <pic:cNvPr id="1286076036" name=""/>
-                    <pic:cNvPicPr/>
+                    <pic:cNvPr id="0" name="Picture 1"/>
+                    <pic:cNvPicPr>
+                      <a:picLocks noChangeAspect="1" noChangeArrowheads="1"/>
+                    </pic:cNvPicPr>
                   </pic:nvPicPr>
                   <pic:blipFill>
-                    <a:blip r:embed="rId6"/>
+                    <a:blip r:embed="rId6">
+                      <a:extLst>
+                        <a:ext uri="{28A0092B-C50C-407E-A947-70E740481C1C}">
+                          <a14:useLocalDpi xmlns:a14="http://schemas.microsoft.com/office/drawing/2010/main" val="0"/>
+                        </a:ext>
+                      </a:extLst>
+                    </a:blip>
+                    <a:srcRect/>
                     <a:stretch>
                       <a:fillRect/>
                     </a:stretch>
                   </pic:blipFill>
-                  <pic:spPr>
+                  <pic:spPr bwMode="auto">
                     <a:xfrm>
                       <a:off x="0" y="0"/>
-                      <a:ext cx="4101859" cy="2540027"/>
+                      <a:ext cx="3358016" cy="3937461"/>
                     </a:xfrm>
                     <a:prstGeom prst="rect">
                       <a:avLst/>
                     </a:prstGeom>
+                    <a:noFill/>
+                    <a:ln>
+                      <a:noFill/>
+                    </a:ln>
                   </pic:spPr>
                 </pic:pic>
               </a:graphicData>
@@ -82,6 +75,7 @@
         </w:drawing>
       </w:r>
     </w:p>
+    <w:p/>
     <w:p>
       <w:pPr>
         <w:rPr>
@@ -89,48 +83,59 @@
           <w:szCs w:val="28"/>
         </w:rPr>
       </w:pPr>
+      <w:r>
+        <w:rPr>
+          <w:sz w:val="28"/>
+          <w:szCs w:val="28"/>
+        </w:rPr>
+        <w:t xml:space="preserve">Tabla de hechos </w:t>
+      </w:r>
+      <w:proofErr w:type="spellStart"/>
+      <w:r>
+        <w:rPr>
+          <w:sz w:val="28"/>
+          <w:szCs w:val="28"/>
+        </w:rPr>
+        <w:t>fact_rental</w:t>
+      </w:r>
+      <w:proofErr w:type="spellEnd"/>
+      <w:r>
+        <w:rPr>
+          <w:sz w:val="28"/>
+          <w:szCs w:val="28"/>
+        </w:rPr>
+        <w:t>:</w:t>
+      </w:r>
+    </w:p>
+    <w:p>
+      <w:r>
+        <w:t>S</w:t>
+      </w:r>
+      <w:r>
+        <w:t xml:space="preserve">ervirá para analizar los alquileres en </w:t>
+      </w:r>
+      <w:proofErr w:type="spellStart"/>
+      <w:r>
+        <w:t>el</w:t>
+      </w:r>
+      <w:proofErr w:type="spellEnd"/>
+      <w:r>
+        <w:t xml:space="preserve"> videoclub. Por ejemplo, la cantidad de alquileres que se realizaron en un período de tiempo, conocer las películas más alquiladas y los clientes que alquilan con más frecuencia.</w:t>
+      </w:r>
     </w:p>
     <w:p>
       <w:pPr>
-        <w:rPr>
-          <w:sz w:val="28"/>
-          <w:szCs w:val="28"/>
-        </w:rPr>
+        <w:jc w:val="center"/>
       </w:pPr>
       <w:r>
         <w:rPr>
-          <w:sz w:val="28"/>
-          <w:szCs w:val="28"/>
-        </w:rPr>
-        <w:t xml:space="preserve">2. Crear tabla de dimensión </w:t>
-      </w:r>
-      <w:proofErr w:type="spellStart"/>
-      <w:r>
-        <w:rPr>
-          <w:sz w:val="28"/>
-          <w:szCs w:val="28"/>
-        </w:rPr>
-        <w:t>customer_dim</w:t>
-      </w:r>
-      <w:proofErr w:type="spellEnd"/>
-    </w:p>
-    <w:p>
-      <w:pPr>
-        <w:rPr>
-          <w:sz w:val="28"/>
-          <w:szCs w:val="28"/>
-        </w:rPr>
-      </w:pPr>
-      <w:r>
-        <w:rPr>
-          <w:sz w:val="28"/>
-          <w:szCs w:val="28"/>
+          <w:noProof/>
         </w:rPr>
         <w:drawing>
-          <wp:inline distT="0" distB="0" distL="0" distR="0" wp14:anchorId="79B88157" wp14:editId="69351EA5">
-            <wp:extent cx="5074920" cy="1447164"/>
-            <wp:effectExtent l="0" t="0" r="0" b="1270"/>
-            <wp:docPr id="339210472" name="Imagen 1"/>
+          <wp:inline distT="0" distB="0" distL="0" distR="0" wp14:anchorId="418CAD02" wp14:editId="34FFF5E1">
+            <wp:extent cx="776242" cy="993913"/>
+            <wp:effectExtent l="0" t="0" r="5080" b="0"/>
+            <wp:docPr id="236852369" name="Imagen 2"/>
             <wp:cNvGraphicFramePr>
               <a:graphicFrameLocks xmlns:a="http://schemas.openxmlformats.org/drawingml/2006/main" noChangeAspect="1"/>
             </wp:cNvGraphicFramePr>
@@ -138,23 +143,39 @@
               <a:graphicData uri="http://schemas.openxmlformats.org/drawingml/2006/picture">
                 <pic:pic xmlns:pic="http://schemas.openxmlformats.org/drawingml/2006/picture">
                   <pic:nvPicPr>
-                    <pic:cNvPr id="339210472" name=""/>
-                    <pic:cNvPicPr/>
+                    <pic:cNvPr id="0" name="Picture 2"/>
+                    <pic:cNvPicPr>
+                      <a:picLocks noChangeAspect="1" noChangeArrowheads="1"/>
+                    </pic:cNvPicPr>
                   </pic:nvPicPr>
-                  <pic:blipFill>
-                    <a:blip r:embed="rId7"/>
-                    <a:stretch>
-                      <a:fillRect/>
-                    </a:stretch>
+                  <pic:blipFill rotWithShape="1">
+                    <a:blip r:embed="rId6">
+                      <a:extLst>
+                        <a:ext uri="{28A0092B-C50C-407E-A947-70E740481C1C}">
+                          <a14:useLocalDpi xmlns:a14="http://schemas.microsoft.com/office/drawing/2010/main" val="0"/>
+                        </a:ext>
+                      </a:extLst>
+                    </a:blip>
+                    <a:srcRect l="35112" t="41086" r="41510" b="33386"/>
+                    <a:stretch/>
                   </pic:blipFill>
-                  <pic:spPr>
+                  <pic:spPr bwMode="auto">
                     <a:xfrm>
                       <a:off x="0" y="0"/>
-                      <a:ext cx="5082810" cy="1449414"/>
+                      <a:ext cx="803400" cy="1028686"/>
                     </a:xfrm>
                     <a:prstGeom prst="rect">
                       <a:avLst/>
                     </a:prstGeom>
+                    <a:noFill/>
+                    <a:ln>
+                      <a:noFill/>
+                    </a:ln>
+                    <a:extLst>
+                      <a:ext uri="{53640926-AAD7-44D8-BBD7-CCE9431645EC}">
+                        <a14:shadowObscured xmlns:a14="http://schemas.microsoft.com/office/drawing/2010/main"/>
+                      </a:ext>
+                    </a:extLst>
                   </pic:spPr>
                 </pic:pic>
               </a:graphicData>
@@ -162,16 +183,57 @@
           </wp:inline>
         </w:drawing>
       </w:r>
-      <w:r>
-        <w:rPr>
-          <w:sz w:val="28"/>
-          <w:szCs w:val="28"/>
+    </w:p>
+    <w:p/>
+    <w:p>
+      <w:pPr>
+        <w:rPr>
+          <w:sz w:val="28"/>
+          <w:szCs w:val="28"/>
+        </w:rPr>
+      </w:pPr>
+      <w:r>
+        <w:rPr>
+          <w:sz w:val="28"/>
+          <w:szCs w:val="28"/>
+        </w:rPr>
+        <w:t xml:space="preserve">Tabla de dimensiones </w:t>
+      </w:r>
+      <w:proofErr w:type="spellStart"/>
+      <w:r>
+        <w:rPr>
+          <w:sz w:val="28"/>
+          <w:szCs w:val="28"/>
+        </w:rPr>
+        <w:t>dim_customer</w:t>
+      </w:r>
+      <w:proofErr w:type="spellEnd"/>
+      <w:r>
+        <w:rPr>
+          <w:sz w:val="28"/>
+          <w:szCs w:val="28"/>
+        </w:rPr>
+        <w:t>:</w:t>
+      </w:r>
+    </w:p>
+    <w:p>
+      <w:r>
+        <w:t>Para almacenar los datos sobre los clientes del videoclub</w:t>
+      </w:r>
+    </w:p>
+    <w:p>
+      <w:pPr>
+        <w:jc w:val="center"/>
+      </w:pPr>
+      <w:r>
+        <w:rPr>
+          <w:noProof/>
         </w:rPr>
         <w:drawing>
-          <wp:inline distT="0" distB="0" distL="0" distR="0" wp14:anchorId="34DA626D" wp14:editId="51E80F38">
-            <wp:extent cx="5400040" cy="307340"/>
-            <wp:effectExtent l="0" t="0" r="0" b="0"/>
-            <wp:docPr id="174908580" name="Imagen 1"/>
+          <wp:inline distT="0" distB="0" distL="0" distR="0" wp14:anchorId="75AD3C46" wp14:editId="5A369363">
+            <wp:extent cx="779705" cy="858741"/>
+            <wp:effectExtent l="0" t="0" r="1905" b="0"/>
+            <wp:docPr id="1073835713" name="Imagen 1" descr="Diagrama, Dibujo de ingeniería&#10;&#10;Descripción generada automáticamente"/>
             <wp:cNvGraphicFramePr>
               <a:graphicFrameLocks xmlns:a="http://schemas.openxmlformats.org/drawingml/2006/main" noChangeAspect="1"/>
             </wp:cNvGraphicFramePr>
@@ -179,23 +241,39 @@
               <a:graphicData uri="http://schemas.openxmlformats.org/drawingml/2006/picture">
                 <pic:pic xmlns:pic="http://schemas.openxmlformats.org/drawingml/2006/picture">
                   <pic:nvPicPr>
-                    <pic:cNvPr id="174908580" name=""/>
-                    <pic:cNvPicPr/>
+                    <pic:cNvPr id="1073835713" name="Imagen 1" descr="Diagrama, Dibujo de ingeniería&#10;&#10;Descripción generada automáticamente"/>
+                    <pic:cNvPicPr>
+                      <a:picLocks noChangeAspect="1" noChangeArrowheads="1"/>
+                    </pic:cNvPicPr>
                   </pic:nvPicPr>
-                  <pic:blipFill>
-                    <a:blip r:embed="rId8"/>
-                    <a:stretch>
-                      <a:fillRect/>
-                    </a:stretch>
+                  <pic:blipFill rotWithShape="1">
+                    <a:blip r:embed="rId6">
+                      <a:extLst>
+                        <a:ext uri="{28A0092B-C50C-407E-A947-70E740481C1C}">
+                          <a14:useLocalDpi xmlns:a14="http://schemas.microsoft.com/office/drawing/2010/main" val="0"/>
+                        </a:ext>
+                      </a:extLst>
+                    </a:blip>
+                    <a:srcRect l="35267" t="71" r="41639" b="78239"/>
+                    <a:stretch/>
                   </pic:blipFill>
-                  <pic:spPr>
+                  <pic:spPr bwMode="auto">
                     <a:xfrm>
                       <a:off x="0" y="0"/>
-                      <a:ext cx="5400040" cy="307340"/>
+                      <a:ext cx="836578" cy="921379"/>
                     </a:xfrm>
                     <a:prstGeom prst="rect">
                       <a:avLst/>
                     </a:prstGeom>
+                    <a:noFill/>
+                    <a:ln>
+                      <a:noFill/>
+                    </a:ln>
+                    <a:extLst>
+                      <a:ext uri="{53640926-AAD7-44D8-BBD7-CCE9431645EC}">
+                        <a14:shadowObscured xmlns:a14="http://schemas.microsoft.com/office/drawing/2010/main"/>
+                      </a:ext>
+                    </a:extLst>
                   </pic:spPr>
                 </pic:pic>
               </a:graphicData>
@@ -211,24 +289,411 @@
           <w:szCs w:val="28"/>
         </w:rPr>
       </w:pPr>
+      <w:r>
+        <w:rPr>
+          <w:sz w:val="28"/>
+          <w:szCs w:val="28"/>
+        </w:rPr>
+        <w:lastRenderedPageBreak/>
+        <w:t xml:space="preserve">Tabla de dimensiones </w:t>
+      </w:r>
+      <w:proofErr w:type="spellStart"/>
+      <w:r>
+        <w:rPr>
+          <w:sz w:val="28"/>
+          <w:szCs w:val="28"/>
+        </w:rPr>
+        <w:t>dim_</w:t>
+      </w:r>
+      <w:proofErr w:type="gramStart"/>
+      <w:r>
+        <w:rPr>
+          <w:sz w:val="28"/>
+          <w:szCs w:val="28"/>
+        </w:rPr>
+        <w:t>film</w:t>
+      </w:r>
+      <w:proofErr w:type="spellEnd"/>
+      <w:proofErr w:type="gramEnd"/>
+      <w:r>
+        <w:rPr>
+          <w:sz w:val="28"/>
+          <w:szCs w:val="28"/>
+        </w:rPr>
+        <w:t>:</w:t>
+      </w:r>
+    </w:p>
+    <w:p>
+      <w:r>
+        <w:t>Para dar detalles sobre las películas alquiladas</w:t>
+      </w:r>
     </w:p>
     <w:p>
       <w:pPr>
-        <w:rPr>
-          <w:sz w:val="28"/>
-          <w:szCs w:val="28"/>
-        </w:rPr>
+        <w:jc w:val="center"/>
       </w:pPr>
       <w:r>
         <w:rPr>
-          <w:sz w:val="28"/>
-          <w:szCs w:val="28"/>
-        </w:rPr>
-        <w:t xml:space="preserve">3. Crear tabla dimensión </w:t>
+          <w:noProof/>
+        </w:rPr>
+        <w:drawing>
+          <wp:inline distT="0" distB="0" distL="0" distR="0" wp14:anchorId="3F1AC1E9" wp14:editId="473BD67A">
+            <wp:extent cx="961787" cy="723569"/>
+            <wp:effectExtent l="0" t="0" r="0" b="635"/>
+            <wp:docPr id="2014470172" name="Imagen 1" descr="Diagrama, Dibujo de ingeniería&#10;&#10;Descripción generada automáticamente"/>
+            <wp:cNvGraphicFramePr>
+              <a:graphicFrameLocks xmlns:a="http://schemas.openxmlformats.org/drawingml/2006/main" noChangeAspect="1"/>
+            </wp:cNvGraphicFramePr>
+            <a:graphic xmlns:a="http://schemas.openxmlformats.org/drawingml/2006/main">
+              <a:graphicData uri="http://schemas.openxmlformats.org/drawingml/2006/picture">
+                <pic:pic xmlns:pic="http://schemas.openxmlformats.org/drawingml/2006/picture">
+                  <pic:nvPicPr>
+                    <pic:cNvPr id="2014470172" name="Imagen 1" descr="Diagrama, Dibujo de ingeniería&#10;&#10;Descripción generada automáticamente"/>
+                    <pic:cNvPicPr>
+                      <a:picLocks noChangeAspect="1" noChangeArrowheads="1"/>
+                    </pic:cNvPicPr>
+                  </pic:nvPicPr>
+                  <pic:blipFill rotWithShape="1">
+                    <a:blip r:embed="rId6">
+                      <a:extLst>
+                        <a:ext uri="{28A0092B-C50C-407E-A947-70E740481C1C}">
+                          <a14:useLocalDpi xmlns:a14="http://schemas.microsoft.com/office/drawing/2010/main" val="0"/>
+                        </a:ext>
+                      </a:extLst>
+                    </a:blip>
+                    <a:srcRect t="84889" r="77060" b="394"/>
+                    <a:stretch/>
+                  </pic:blipFill>
+                  <pic:spPr bwMode="auto">
+                    <a:xfrm>
+                      <a:off x="0" y="0"/>
+                      <a:ext cx="962839" cy="724361"/>
+                    </a:xfrm>
+                    <a:prstGeom prst="rect">
+                      <a:avLst/>
+                    </a:prstGeom>
+                    <a:noFill/>
+                    <a:ln>
+                      <a:noFill/>
+                    </a:ln>
+                    <a:extLst>
+                      <a:ext uri="{53640926-AAD7-44D8-BBD7-CCE9431645EC}">
+                        <a14:shadowObscured xmlns:a14="http://schemas.microsoft.com/office/drawing/2010/main"/>
+                      </a:ext>
+                    </a:extLst>
+                  </pic:spPr>
+                </pic:pic>
+              </a:graphicData>
+            </a:graphic>
+          </wp:inline>
+        </w:drawing>
+      </w:r>
+    </w:p>
+    <w:p/>
+    <w:p>
+      <w:pPr>
+        <w:rPr>
+          <w:sz w:val="28"/>
+          <w:szCs w:val="28"/>
+        </w:rPr>
+      </w:pPr>
+      <w:r>
+        <w:rPr>
+          <w:sz w:val="28"/>
+          <w:szCs w:val="28"/>
+        </w:rPr>
+        <w:t xml:space="preserve">Tabla de dimensiones </w:t>
+      </w:r>
+      <w:proofErr w:type="spellStart"/>
+      <w:r>
+        <w:rPr>
+          <w:sz w:val="28"/>
+          <w:szCs w:val="28"/>
+        </w:rPr>
+        <w:t>dim_</w:t>
+      </w:r>
+      <w:r>
+        <w:rPr>
+          <w:sz w:val="28"/>
+          <w:szCs w:val="28"/>
+        </w:rPr>
+        <w:t>store</w:t>
+      </w:r>
+      <w:proofErr w:type="spellEnd"/>
+      <w:r>
+        <w:rPr>
+          <w:sz w:val="28"/>
+          <w:szCs w:val="28"/>
+        </w:rPr>
+        <w:t>:</w:t>
+      </w:r>
+    </w:p>
+    <w:p>
+      <w:r>
+        <w:t>Para analizar los alquileres en función de la ubicación del negocio.</w:t>
+      </w:r>
+    </w:p>
+    <w:p>
+      <w:pPr>
+        <w:jc w:val="center"/>
+      </w:pPr>
+      <w:r>
+        <w:rPr>
+          <w:noProof/>
+        </w:rPr>
+        <w:drawing>
+          <wp:inline distT="0" distB="0" distL="0" distR="0" wp14:anchorId="49F32631" wp14:editId="065AC365">
+            <wp:extent cx="978094" cy="723569"/>
+            <wp:effectExtent l="0" t="0" r="0" b="635"/>
+            <wp:docPr id="491234353" name="Imagen 1" descr="Diagrama, Dibujo de ingeniería&#10;&#10;Descripción generada automáticamente"/>
+            <wp:cNvGraphicFramePr>
+              <a:graphicFrameLocks xmlns:a="http://schemas.openxmlformats.org/drawingml/2006/main" noChangeAspect="1"/>
+            </wp:cNvGraphicFramePr>
+            <a:graphic xmlns:a="http://schemas.openxmlformats.org/drawingml/2006/main">
+              <a:graphicData uri="http://schemas.openxmlformats.org/drawingml/2006/picture">
+                <pic:pic xmlns:pic="http://schemas.openxmlformats.org/drawingml/2006/picture">
+                  <pic:nvPicPr>
+                    <pic:cNvPr id="491234353" name="Imagen 1" descr="Diagrama, Dibujo de ingeniería&#10;&#10;Descripción generada automáticamente"/>
+                    <pic:cNvPicPr>
+                      <a:picLocks noChangeAspect="1" noChangeArrowheads="1"/>
+                    </pic:cNvPicPr>
+                  </pic:nvPicPr>
+                  <pic:blipFill rotWithShape="1">
+                    <a:blip r:embed="rId6">
+                      <a:extLst>
+                        <a:ext uri="{28A0092B-C50C-407E-A947-70E740481C1C}">
+                          <a14:useLocalDpi xmlns:a14="http://schemas.microsoft.com/office/drawing/2010/main" val="0"/>
+                        </a:ext>
+                      </a:extLst>
+                    </a:blip>
+                    <a:srcRect l="25570" t="85018" r="51294" b="386"/>
+                    <a:stretch/>
+                  </pic:blipFill>
+                  <pic:spPr bwMode="auto">
+                    <a:xfrm>
+                      <a:off x="0" y="0"/>
+                      <a:ext cx="992118" cy="733943"/>
+                    </a:xfrm>
+                    <a:prstGeom prst="rect">
+                      <a:avLst/>
+                    </a:prstGeom>
+                    <a:noFill/>
+                    <a:ln>
+                      <a:noFill/>
+                    </a:ln>
+                    <a:extLst>
+                      <a:ext uri="{53640926-AAD7-44D8-BBD7-CCE9431645EC}">
+                        <a14:shadowObscured xmlns:a14="http://schemas.microsoft.com/office/drawing/2010/main"/>
+                      </a:ext>
+                    </a:extLst>
+                  </pic:spPr>
+                </pic:pic>
+              </a:graphicData>
+            </a:graphic>
+          </wp:inline>
+        </w:drawing>
+      </w:r>
+    </w:p>
+    <w:p/>
+    <w:p>
+      <w:r>
+        <w:rPr>
+          <w:sz w:val="28"/>
+          <w:szCs w:val="28"/>
+        </w:rPr>
+        <w:t xml:space="preserve">Tabla de dimensiones </w:t>
+      </w:r>
+      <w:proofErr w:type="spellStart"/>
+      <w:r>
+        <w:rPr>
+          <w:sz w:val="28"/>
+          <w:szCs w:val="28"/>
+        </w:rPr>
+        <w:t>dim_</w:t>
+      </w:r>
+      <w:r>
+        <w:rPr>
+          <w:sz w:val="28"/>
+          <w:szCs w:val="28"/>
+        </w:rPr>
+        <w:t>time</w:t>
+      </w:r>
+      <w:proofErr w:type="spellEnd"/>
+      <w:r>
+        <w:rPr>
+          <w:sz w:val="28"/>
+          <w:szCs w:val="28"/>
+        </w:rPr>
+        <w:t>:</w:t>
+      </w:r>
+    </w:p>
+    <w:p>
+      <w:r>
+        <w:t>Para facilitar el análisis temporal de los alquileres y los pagos</w:t>
+      </w:r>
+    </w:p>
+    <w:p>
+      <w:pPr>
+        <w:jc w:val="center"/>
+      </w:pPr>
+      <w:r>
+        <w:rPr>
+          <w:noProof/>
+        </w:rPr>
+        <w:drawing>
+          <wp:inline distT="0" distB="0" distL="0" distR="0" wp14:anchorId="69035988" wp14:editId="0F4B736A">
+            <wp:extent cx="1024255" cy="763325"/>
+            <wp:effectExtent l="0" t="0" r="4445" b="0"/>
+            <wp:docPr id="2096626689" name="Imagen 1" descr="Diagrama, Dibujo de ingeniería&#10;&#10;Descripción generada automáticamente"/>
+            <wp:cNvGraphicFramePr>
+              <a:graphicFrameLocks xmlns:a="http://schemas.openxmlformats.org/drawingml/2006/main" noChangeAspect="1"/>
+            </wp:cNvGraphicFramePr>
+            <a:graphic xmlns:a="http://schemas.openxmlformats.org/drawingml/2006/main">
+              <a:graphicData uri="http://schemas.openxmlformats.org/drawingml/2006/picture">
+                <pic:pic xmlns:pic="http://schemas.openxmlformats.org/drawingml/2006/picture">
+                  <pic:nvPicPr>
+                    <pic:cNvPr id="2096626689" name="Imagen 1" descr="Diagrama, Dibujo de ingeniería&#10;&#10;Descripción generada automáticamente"/>
+                    <pic:cNvPicPr>
+                      <a:picLocks noChangeAspect="1" noChangeArrowheads="1"/>
+                    </pic:cNvPicPr>
+                  </pic:nvPicPr>
+                  <pic:blipFill rotWithShape="1">
+                    <a:blip r:embed="rId6">
+                      <a:extLst>
+                        <a:ext uri="{28A0092B-C50C-407E-A947-70E740481C1C}">
+                          <a14:useLocalDpi xmlns:a14="http://schemas.microsoft.com/office/drawing/2010/main" val="0"/>
+                        </a:ext>
+                      </a:extLst>
+                    </a:blip>
+                    <a:srcRect l="51313" t="84889" r="25383" b="299"/>
+                    <a:stretch/>
+                  </pic:blipFill>
+                  <pic:spPr bwMode="auto">
+                    <a:xfrm>
+                      <a:off x="0" y="0"/>
+                      <a:ext cx="1039441" cy="774642"/>
+                    </a:xfrm>
+                    <a:prstGeom prst="rect">
+                      <a:avLst/>
+                    </a:prstGeom>
+                    <a:noFill/>
+                    <a:ln>
+                      <a:noFill/>
+                    </a:ln>
+                    <a:extLst>
+                      <a:ext uri="{53640926-AAD7-44D8-BBD7-CCE9431645EC}">
+                        <a14:shadowObscured xmlns:a14="http://schemas.microsoft.com/office/drawing/2010/main"/>
+                      </a:ext>
+                    </a:extLst>
+                  </pic:spPr>
+                </pic:pic>
+              </a:graphicData>
+            </a:graphic>
+          </wp:inline>
+        </w:drawing>
+      </w:r>
+    </w:p>
+    <w:p/>
+    <w:p>
+      <w:r>
+        <w:rPr>
+          <w:sz w:val="28"/>
+          <w:szCs w:val="28"/>
+        </w:rPr>
+        <w:t xml:space="preserve">Tabla de dimensiones </w:t>
+      </w:r>
+      <w:proofErr w:type="spellStart"/>
+      <w:r>
+        <w:rPr>
+          <w:sz w:val="28"/>
+          <w:szCs w:val="28"/>
+        </w:rPr>
+        <w:t>dim_</w:t>
+      </w:r>
+      <w:r>
+        <w:rPr>
+          <w:sz w:val="28"/>
+          <w:szCs w:val="28"/>
+        </w:rPr>
+        <w:t>staff</w:t>
+      </w:r>
+      <w:proofErr w:type="spellEnd"/>
+      <w:r>
+        <w:rPr>
+          <w:sz w:val="28"/>
+          <w:szCs w:val="28"/>
+        </w:rPr>
+        <w:t>:</w:t>
+      </w:r>
+    </w:p>
+    <w:p>
+      <w:r>
+        <w:t>Para analizar el rendimiento de los empleados en las tiendas</w:t>
+      </w:r>
+    </w:p>
+    <w:p>
+      <w:pPr>
+        <w:jc w:val="center"/>
+      </w:pPr>
+      <w:r>
+        <w:rPr>
+          <w:noProof/>
+        </w:rPr>
+        <w:drawing>
+          <wp:inline distT="0" distB="0" distL="0" distR="0" wp14:anchorId="6278E7D5" wp14:editId="352BC544">
+            <wp:extent cx="958850" cy="722923"/>
+            <wp:effectExtent l="0" t="0" r="0" b="1270"/>
+            <wp:docPr id="857056086" name="Imagen 1" descr="Diagrama, Dibujo de ingeniería&#10;&#10;Descripción generada automáticamente"/>
+            <wp:cNvGraphicFramePr>
+              <a:graphicFrameLocks xmlns:a="http://schemas.openxmlformats.org/drawingml/2006/main" noChangeAspect="1"/>
+            </wp:cNvGraphicFramePr>
+            <a:graphic xmlns:a="http://schemas.openxmlformats.org/drawingml/2006/main">
+              <a:graphicData uri="http://schemas.openxmlformats.org/drawingml/2006/picture">
+                <pic:pic xmlns:pic="http://schemas.openxmlformats.org/drawingml/2006/picture">
+                  <pic:nvPicPr>
+                    <pic:cNvPr id="857056086" name="Imagen 1" descr="Diagrama, Dibujo de ingeniería&#10;&#10;Descripción generada automáticamente"/>
+                    <pic:cNvPicPr>
+                      <a:picLocks noChangeAspect="1" noChangeArrowheads="1"/>
+                    </pic:cNvPicPr>
+                  </pic:nvPicPr>
+                  <pic:blipFill rotWithShape="1">
+                    <a:blip r:embed="rId6">
+                      <a:extLst>
+                        <a:ext uri="{28A0092B-C50C-407E-A947-70E740481C1C}">
+                          <a14:useLocalDpi xmlns:a14="http://schemas.microsoft.com/office/drawing/2010/main" val="0"/>
+                        </a:ext>
+                      </a:extLst>
+                    </a:blip>
+                    <a:srcRect l="77345" t="85049" b="383"/>
+                    <a:stretch/>
+                  </pic:blipFill>
+                  <pic:spPr bwMode="auto">
+                    <a:xfrm>
+                      <a:off x="0" y="0"/>
+                      <a:ext cx="976482" cy="736217"/>
+                    </a:xfrm>
+                    <a:prstGeom prst="rect">
+                      <a:avLst/>
+                    </a:prstGeom>
+                    <a:noFill/>
+                    <a:ln>
+                      <a:noFill/>
+                    </a:ln>
+                    <a:extLst>
+                      <a:ext uri="{53640926-AAD7-44D8-BBD7-CCE9431645EC}">
+                        <a14:shadowObscured xmlns:a14="http://schemas.microsoft.com/office/drawing/2010/main"/>
+                      </a:ext>
+                    </a:extLst>
+                  </pic:spPr>
+                </pic:pic>
+              </a:graphicData>
+            </a:graphic>
+          </wp:inline>
+        </w:drawing>
       </w:r>
     </w:p>
     <w:sectPr>
-      <w:headerReference w:type="default" r:id="rId9"/>
+      <w:headerReference w:type="default" r:id="rId7"/>
       <w:pgSz w:w="11906" w:h="16838"/>
       <w:pgMar w:top="1417" w:right="1701" w:bottom="1417" w:left="1701" w:header="708" w:footer="708" w:gutter="0"/>
       <w:cols w:space="708"/>
@@ -701,6 +1166,7 @@
   <w:style w:type="paragraph" w:default="1" w:styleId="Normal">
     <w:name w:val="Normal"/>
     <w:qFormat/>
+    <w:rsid w:val="00003858"/>
   </w:style>
   <w:style w:type="paragraph" w:styleId="Ttulo1">
     <w:name w:val="heading 1"/>
@@ -904,7 +1370,6 @@
   <w:style w:type="character" w:default="1" w:styleId="Fuentedeprrafopredeter">
     <w:name w:val="Default Paragraph Font"/>
     <w:uiPriority w:val="1"/>
-    <w:semiHidden/>
     <w:unhideWhenUsed/>
   </w:style>
   <w:style w:type="table" w:default="1" w:styleId="Tablanormal">

</xml_diff>